<commit_message>
Report - Update -
</commit_message>
<xml_diff>
--- a/Report/Report.docx
+++ b/Report/Report.docx
@@ -1,6 +1,6 @@
 
 <file path=word/document.xml><?xml version="1.0" encoding="utf-8"?>
-<w:document xmlns:wpc="http://schemas.microsoft.com/office/word/2010/wordprocessingCanvas" xmlns:cx="http://schemas.microsoft.com/office/drawing/2014/chartex" xmlns:cx1="http://schemas.microsoft.com/office/drawing/2015/9/8/chartex" xmlns:cx2="http://schemas.microsoft.com/office/drawing/2015/10/21/chartex" xmlns:cx3="http://schemas.microsoft.com/office/drawing/2016/5/9/chartex" xmlns:cx4="http://schemas.microsoft.com/office/drawing/2016/5/10/chartex" xmlns:cx5="http://schemas.microsoft.com/office/drawing/2016/5/11/chartex" xmlns:cx6="http://schemas.microsoft.com/office/drawing/2016/5/12/chartex" xmlns:cx7="http://schemas.microsoft.com/office/drawing/2016/5/13/chartex" xmlns:cx8="http://schemas.microsoft.com/office/drawing/2016/5/14/chartex" xmlns:mc="http://schemas.openxmlformats.org/markup-compatibility/2006" xmlns:aink="http://schemas.microsoft.com/office/drawing/2016/ink" xmlns:am3d="http://schemas.microsoft.com/office/drawing/2017/model3d" xmlns:o="urn:schemas-microsoft-com:office:office" xmlns:oel="http://schemas.microsoft.com/office/2019/extlst" xmlns:r="http://schemas.openxmlformats.org/officeDocument/2006/relationships" xmlns:m="http://schemas.openxmlformats.org/officeDocument/2006/math" xmlns:v="urn:schemas-microsoft-com:vml" xmlns:wp14="http://schemas.microsoft.com/office/word/2010/wordprocessingDrawing" xmlns:wp="http://schemas.openxmlformats.org/drawingml/2006/wordprocessingDrawing" xmlns:w10="urn:schemas-microsoft-com:office:word" xmlns:w="http://schemas.openxmlformats.org/wordprocessingml/2006/main" xmlns:w14="http://schemas.microsoft.com/office/word/2010/wordml" xmlns:w15="http://schemas.microsoft.com/office/word/2012/wordml" xmlns:w16cex="http://schemas.microsoft.com/office/word/2018/wordml/cex" xmlns:w16cid="http://schemas.microsoft.com/office/word/2016/wordml/cid" xmlns:w16="http://schemas.microsoft.com/office/word/2018/wordml" xmlns:w16du="http://schemas.microsoft.com/office/word/2023/wordml/word16du" xmlns:w16sdtdh="http://schemas.microsoft.com/office/word/2020/wordml/sdtdatahash" xmlns:w16se="http://schemas.microsoft.com/office/word/2015/wordml/symex" xmlns:wpg="http://schemas.microsoft.com/office/word/2010/wordprocessingGroup" xmlns:wpi="http://schemas.microsoft.com/office/word/2010/wordprocessingInk" xmlns:wne="http://schemas.microsoft.com/office/word/2006/wordml" xmlns:wps="http://schemas.microsoft.com/office/word/2010/wordprocessingShape" mc:Ignorable="w14 w15 w16se w16cid w16 w16cex w16sdtdh w16du wp14">
+<w:document xmlns:wpc="http://schemas.microsoft.com/office/word/2010/wordprocessingCanvas" xmlns:cx="http://schemas.microsoft.com/office/drawing/2014/chartex" xmlns:cx1="http://schemas.microsoft.com/office/drawing/2015/9/8/chartex" xmlns:cx2="http://schemas.microsoft.com/office/drawing/2015/10/21/chartex" xmlns:cx3="http://schemas.microsoft.com/office/drawing/2016/5/9/chartex" xmlns:cx4="http://schemas.microsoft.com/office/drawing/2016/5/10/chartex" xmlns:cx5="http://schemas.microsoft.com/office/drawing/2016/5/11/chartex" xmlns:cx6="http://schemas.microsoft.com/office/drawing/2016/5/12/chartex" xmlns:cx7="http://schemas.microsoft.com/office/drawing/2016/5/13/chartex" xmlns:cx8="http://schemas.microsoft.com/office/drawing/2016/5/14/chartex" xmlns:mc="http://schemas.openxmlformats.org/markup-compatibility/2006" xmlns:aink="http://schemas.microsoft.com/office/drawing/2016/ink" xmlns:am3d="http://schemas.microsoft.com/office/drawing/2017/model3d" xmlns:o="urn:schemas-microsoft-com:office:office" xmlns:oel="http://schemas.microsoft.com/office/2019/extlst" xmlns:r="http://schemas.openxmlformats.org/officeDocument/2006/relationships" xmlns:m="http://schemas.openxmlformats.org/officeDocument/2006/math" xmlns:v="urn:schemas-microsoft-com:vml" xmlns:wp14="http://schemas.microsoft.com/office/word/2010/wordprocessingDrawing" xmlns:wp="http://schemas.openxmlformats.org/drawingml/2006/wordprocessingDrawing" xmlns:w10="urn:schemas-microsoft-com:office:word" xmlns:w="http://schemas.openxmlformats.org/wordprocessingml/2006/main" xmlns:w14="http://schemas.microsoft.com/office/word/2010/wordml" xmlns:w15="http://schemas.microsoft.com/office/word/2012/wordml" xmlns:w16cex="http://schemas.microsoft.com/office/word/2018/wordml/cex" xmlns:w16cid="http://schemas.microsoft.com/office/word/2016/wordml/cid" xmlns:w16="http://schemas.microsoft.com/office/word/2018/wordml" xmlns:w16sdtdh="http://schemas.microsoft.com/office/word/2020/wordml/sdtdatahash" xmlns:w16se="http://schemas.microsoft.com/office/word/2015/wordml/symex" xmlns:wpg="http://schemas.microsoft.com/office/word/2010/wordprocessingGroup" xmlns:wpi="http://schemas.microsoft.com/office/word/2010/wordprocessingInk" xmlns:wne="http://schemas.microsoft.com/office/word/2006/wordml" xmlns:wps="http://schemas.microsoft.com/office/word/2010/wordprocessingShape" mc:Ignorable="w14 w15 w16se w16cid w16 w16cex w16sdtdh wp14">
   <w:body>
     <w:p>
       <w:pPr>
@@ -736,25 +736,7 @@
           <w:sz w:val="20"/>
           <w:szCs w:val="20"/>
         </w:rPr>
-        <w:t xml:space="preserve">The main objective of this assignment is to implement a Naive Bayes classifier from scratch, without using pre-built machine learning libraries like scikit-learn. We aim to test our implementation using the "Play Tennis" </w:t>
-      </w:r>
-      <w:proofErr w:type="gramStart"/>
-      <w:r>
-        <w:rPr>
-          <w:rFonts w:asciiTheme="majorBidi" w:hAnsiTheme="majorBidi" w:cstheme="majorBidi"/>
-          <w:sz w:val="20"/>
-          <w:szCs w:val="20"/>
-        </w:rPr>
-        <w:t>dataset</w:t>
-      </w:r>
-      <w:proofErr w:type="gramEnd"/>
-      <w:r>
-        <w:rPr>
-          <w:rFonts w:asciiTheme="majorBidi" w:hAnsiTheme="majorBidi" w:cstheme="majorBidi"/>
-          <w:sz w:val="20"/>
-          <w:szCs w:val="20"/>
-        </w:rPr>
-        <w:t>, which consists of weather-related features and a target variable indicating whether a tennis game was played. Additionally, we will handle common challenges such as zero probabilities and evaluate the model’s performance using a rigorous validation technique.</w:t>
+        <w:t>The main objective of this assignment is to implement a Naive Bayes classifier from scratch, without using pre-built machine learning libraries like scikit-learn. We aim to test our implementation using the "Play Tennis" dataset, which consists of weather-related features and a target variable indicating whether a tennis game was played. Additionally, we will handle common challenges such as zero probabilities and evaluate the model’s performance using a rigorous validation technique.</w:t>
       </w:r>
     </w:p>
     <w:p>
@@ -1039,25 +1021,7 @@
           <w:sz w:val="20"/>
           <w:szCs w:val="20"/>
         </w:rPr>
-        <w:t xml:space="preserve">: The likelihood of observing each feature value given a class was computed. To address the issue of zero probabilities (i.e., when a feature value has not been observed for a particular class), we applied Laplace smoothing. This ensures that all </w:t>
-      </w:r>
-      <w:proofErr w:type="gramStart"/>
-      <w:r>
-        <w:rPr>
-          <w:rFonts w:asciiTheme="majorBidi" w:hAnsiTheme="majorBidi" w:cstheme="majorBidi"/>
-          <w:sz w:val="20"/>
-          <w:szCs w:val="20"/>
-        </w:rPr>
-        <w:t>probabilities are</w:t>
-      </w:r>
-      <w:proofErr w:type="gramEnd"/>
-      <w:r>
-        <w:rPr>
-          <w:rFonts w:asciiTheme="majorBidi" w:hAnsiTheme="majorBidi" w:cstheme="majorBidi"/>
-          <w:sz w:val="20"/>
-          <w:szCs w:val="20"/>
-        </w:rPr>
-        <w:t xml:space="preserve"> non-zero, making the model more robust.</w:t>
+        <w:t>: The likelihood of observing each feature value given a class was computed. To address the issue of zero probabilities (i.e., when a feature value has not been observed for a particular class), we applied Laplace smoothing. This ensures that all probabilities are non-zero, making the model more robust.</w:t>
       </w:r>
     </w:p>
     <w:p>
@@ -2667,12 +2631,6 @@
     <w:sectPr>
       <w:pgSz w:w="12240" w:h="15840" w:code="1"/>
       <w:pgMar w:top="1440" w:right="1440" w:bottom="1440" w:left="1440" w:header="720" w:footer="720" w:gutter="0"/>
-      <w:pgBorders w:offsetFrom="page">
-        <w:top w:val="twistedLines1" w:sz="18" w:space="24" w:color="auto"/>
-        <w:left w:val="twistedLines1" w:sz="18" w:space="24" w:color="auto"/>
-        <w:bottom w:val="twistedLines1" w:sz="18" w:space="24" w:color="auto"/>
-        <w:right w:val="twistedLines1" w:sz="18" w:space="24" w:color="auto"/>
-      </w:pgBorders>
       <w:cols w:space="440"/>
       <w:titlePg/>
       <w:docGrid w:linePitch="360"/>
@@ -2682,7 +2640,7 @@
 </file>
 
 <file path=word/numbering.xml><?xml version="1.0" encoding="utf-8"?>
-<w:numbering xmlns:wpc="http://schemas.microsoft.com/office/word/2010/wordprocessingCanvas" xmlns:cx="http://schemas.microsoft.com/office/drawing/2014/chartex" xmlns:cx1="http://schemas.microsoft.com/office/drawing/2015/9/8/chartex" xmlns:cx2="http://schemas.microsoft.com/office/drawing/2015/10/21/chartex" xmlns:cx3="http://schemas.microsoft.com/office/drawing/2016/5/9/chartex" xmlns:cx4="http://schemas.microsoft.com/office/drawing/2016/5/10/chartex" xmlns:cx5="http://schemas.microsoft.com/office/drawing/2016/5/11/chartex" xmlns:cx6="http://schemas.microsoft.com/office/drawing/2016/5/12/chartex" xmlns:cx7="http://schemas.microsoft.com/office/drawing/2016/5/13/chartex" xmlns:cx8="http://schemas.microsoft.com/office/drawing/2016/5/14/chartex" xmlns:mc="http://schemas.openxmlformats.org/markup-compatibility/2006" xmlns:aink="http://schemas.microsoft.com/office/drawing/2016/ink" xmlns:am3d="http://schemas.microsoft.com/office/drawing/2017/model3d" xmlns:o="urn:schemas-microsoft-com:office:office" xmlns:oel="http://schemas.microsoft.com/office/2019/extlst" xmlns:r="http://schemas.openxmlformats.org/officeDocument/2006/relationships" xmlns:m="http://schemas.openxmlformats.org/officeDocument/2006/math" xmlns:v="urn:schemas-microsoft-com:vml" xmlns:wp14="http://schemas.microsoft.com/office/word/2010/wordprocessingDrawing" xmlns:wp="http://schemas.openxmlformats.org/drawingml/2006/wordprocessingDrawing" xmlns:w10="urn:schemas-microsoft-com:office:word" xmlns:w="http://schemas.openxmlformats.org/wordprocessingml/2006/main" xmlns:w14="http://schemas.microsoft.com/office/word/2010/wordml" xmlns:w15="http://schemas.microsoft.com/office/word/2012/wordml" xmlns:w16cex="http://schemas.microsoft.com/office/word/2018/wordml/cex" xmlns:w16cid="http://schemas.microsoft.com/office/word/2016/wordml/cid" xmlns:w16="http://schemas.microsoft.com/office/word/2018/wordml" xmlns:w16du="http://schemas.microsoft.com/office/word/2023/wordml/word16du" xmlns:w16sdtdh="http://schemas.microsoft.com/office/word/2020/wordml/sdtdatahash" xmlns:w16se="http://schemas.microsoft.com/office/word/2015/wordml/symex" xmlns:wpg="http://schemas.microsoft.com/office/word/2010/wordprocessingGroup" xmlns:wpi="http://schemas.microsoft.com/office/word/2010/wordprocessingInk" xmlns:wne="http://schemas.microsoft.com/office/word/2006/wordml" xmlns:wps="http://schemas.microsoft.com/office/word/2010/wordprocessingShape" mc:Ignorable="w14 w15 w16se w16cid w16 w16cex w16sdtdh w16du wp14">
+<w:numbering xmlns:wpc="http://schemas.microsoft.com/office/word/2010/wordprocessingCanvas" xmlns:cx="http://schemas.microsoft.com/office/drawing/2014/chartex" xmlns:cx1="http://schemas.microsoft.com/office/drawing/2015/9/8/chartex" xmlns:cx2="http://schemas.microsoft.com/office/drawing/2015/10/21/chartex" xmlns:cx3="http://schemas.microsoft.com/office/drawing/2016/5/9/chartex" xmlns:cx4="http://schemas.microsoft.com/office/drawing/2016/5/10/chartex" xmlns:cx5="http://schemas.microsoft.com/office/drawing/2016/5/11/chartex" xmlns:cx6="http://schemas.microsoft.com/office/drawing/2016/5/12/chartex" xmlns:cx7="http://schemas.microsoft.com/office/drawing/2016/5/13/chartex" xmlns:cx8="http://schemas.microsoft.com/office/drawing/2016/5/14/chartex" xmlns:mc="http://schemas.openxmlformats.org/markup-compatibility/2006" xmlns:aink="http://schemas.microsoft.com/office/drawing/2016/ink" xmlns:am3d="http://schemas.microsoft.com/office/drawing/2017/model3d" xmlns:o="urn:schemas-microsoft-com:office:office" xmlns:oel="http://schemas.microsoft.com/office/2019/extlst" xmlns:r="http://schemas.openxmlformats.org/officeDocument/2006/relationships" xmlns:m="http://schemas.openxmlformats.org/officeDocument/2006/math" xmlns:v="urn:schemas-microsoft-com:vml" xmlns:wp14="http://schemas.microsoft.com/office/word/2010/wordprocessingDrawing" xmlns:wp="http://schemas.openxmlformats.org/drawingml/2006/wordprocessingDrawing" xmlns:w10="urn:schemas-microsoft-com:office:word" xmlns:w="http://schemas.openxmlformats.org/wordprocessingml/2006/main" xmlns:w14="http://schemas.microsoft.com/office/word/2010/wordml" xmlns:w15="http://schemas.microsoft.com/office/word/2012/wordml" xmlns:w16cex="http://schemas.microsoft.com/office/word/2018/wordml/cex" xmlns:w16cid="http://schemas.microsoft.com/office/word/2016/wordml/cid" xmlns:w16="http://schemas.microsoft.com/office/word/2018/wordml" xmlns:w16sdtdh="http://schemas.microsoft.com/office/word/2020/wordml/sdtdatahash" xmlns:w16se="http://schemas.microsoft.com/office/word/2015/wordml/symex" xmlns:wpg="http://schemas.microsoft.com/office/word/2010/wordprocessingGroup" xmlns:wpi="http://schemas.microsoft.com/office/word/2010/wordprocessingInk" xmlns:wne="http://schemas.microsoft.com/office/word/2006/wordml" xmlns:wps="http://schemas.microsoft.com/office/word/2010/wordprocessingShape" mc:Ignorable="w14 w15 w16se w16cid w16 w16cex w16sdtdh wp14">
   <w:abstractNum w:abstractNumId="0" w15:restartNumberingAfterBreak="0">
     <w:nsid w:val="092803C7"/>
     <w:multiLevelType w:val="multilevel"/>
@@ -5691,7 +5649,7 @@
 </file>
 
 <file path=word/styles.xml><?xml version="1.0" encoding="utf-8"?>
-<w:styles xmlns:mc="http://schemas.openxmlformats.org/markup-compatibility/2006" xmlns:r="http://schemas.openxmlformats.org/officeDocument/2006/relationships" xmlns:w="http://schemas.openxmlformats.org/wordprocessingml/2006/main" xmlns:w14="http://schemas.microsoft.com/office/word/2010/wordml" xmlns:w15="http://schemas.microsoft.com/office/word/2012/wordml" xmlns:w16cex="http://schemas.microsoft.com/office/word/2018/wordml/cex" xmlns:w16cid="http://schemas.microsoft.com/office/word/2016/wordml/cid" xmlns:w16="http://schemas.microsoft.com/office/word/2018/wordml" xmlns:w16du="http://schemas.microsoft.com/office/word/2023/wordml/word16du" xmlns:w16sdtdh="http://schemas.microsoft.com/office/word/2020/wordml/sdtdatahash" xmlns:w16se="http://schemas.microsoft.com/office/word/2015/wordml/symex" mc:Ignorable="w14 w15 w16se w16cid w16 w16cex w16sdtdh w16du">
+<w:styles xmlns:mc="http://schemas.openxmlformats.org/markup-compatibility/2006" xmlns:r="http://schemas.openxmlformats.org/officeDocument/2006/relationships" xmlns:w="http://schemas.openxmlformats.org/wordprocessingml/2006/main" xmlns:w14="http://schemas.microsoft.com/office/word/2010/wordml" xmlns:w15="http://schemas.microsoft.com/office/word/2012/wordml" xmlns:w16cex="http://schemas.microsoft.com/office/word/2018/wordml/cex" xmlns:w16cid="http://schemas.microsoft.com/office/word/2016/wordml/cid" xmlns:w16="http://schemas.microsoft.com/office/word/2018/wordml" xmlns:w16sdtdh="http://schemas.microsoft.com/office/word/2020/wordml/sdtdatahash" xmlns:w16se="http://schemas.microsoft.com/office/word/2015/wordml/symex" mc:Ignorable="w14 w15 w16se w16cid w16 w16cex w16sdtdh">
   <w:docDefaults>
     <w:rPrDefault>
       <w:rPr>

</xml_diff>